<commit_message>
CSA lab3 minor fix
</commit_message>
<xml_diff>
--- a/2COURSE/2SEM/MathStat/tasks/task6/report.docx
+++ b/2COURSE/2SEM/MathStat/tasks/task6/report.docx
@@ -5154,7 +5154,7 @@
       <w:pPr>
         <w:ind w:firstLine="0"/>
         <w:rPr>
-          <w:lang w:eastAsia="en-US"/>
+          <w:lang w:val="en-US" w:eastAsia="en-US"/>
         </w:rPr>
       </w:pPr>
       <w:r>
@@ -5190,6 +5190,891 @@
           <m:t>0.729</m:t>
         </m:r>
       </m:oMath>
+    </w:p>
+    <w:p>
+      <w:pPr>
+        <w:ind w:firstLine="0"/>
+        <w:rPr>
+          <w:lang w:val="en-US" w:eastAsia="en-US"/>
+        </w:rPr>
+      </w:pPr>
+    </w:p>
+    <w:p>
+      <w:pPr>
+        <w:ind w:firstLine="0"/>
+        <w:rPr>
+          <w:lang w:eastAsia="en-US"/>
+        </w:rPr>
+      </w:pPr>
+      <w:r>
+        <w:rPr>
+          <w:lang w:eastAsia="en-US"/>
+        </w:rPr>
+        <w:t>Ковариация</w:t>
+      </w:r>
+      <w:r>
+        <w:rPr>
+          <w:lang w:eastAsia="en-US"/>
+        </w:rPr>
+        <w:t xml:space="preserve"> </w:t>
+      </w:r>
+      <w:r>
+        <w:rPr>
+          <w:lang w:val="en-US" w:eastAsia="en-US"/>
+        </w:rPr>
+        <w:t>x</w:t>
+      </w:r>
+      <w:r>
+        <w:rPr>
+          <w:lang w:eastAsia="en-US"/>
+        </w:rPr>
+        <w:t xml:space="preserve"> и </w:t>
+      </w:r>
+      <w:r>
+        <w:rPr>
+          <w:lang w:val="en-US" w:eastAsia="en-US"/>
+        </w:rPr>
+        <w:t>y</w:t>
+      </w:r>
+    </w:p>
+    <w:p>
+      <w:pPr>
+        <w:ind w:firstLine="0"/>
+        <w:rPr>
+          <w:lang w:eastAsia="en-US"/>
+        </w:rPr>
+      </w:pPr>
+      <m:oMathPara>
+        <m:oMath>
+          <m:r>
+            <w:rPr>
+              <w:rFonts w:ascii="Cambria Math" w:hAnsi="Cambria Math"/>
+              <w:lang w:eastAsia="en-US"/>
+            </w:rPr>
+            <m:t>E</m:t>
+          </m:r>
+          <m:d>
+            <m:dPr>
+              <m:ctrlPr>
+                <w:rPr>
+                  <w:rFonts w:ascii="Cambria Math" w:hAnsi="Cambria Math"/>
+                  <w:i/>
+                  <w:lang w:eastAsia="en-US"/>
+                </w:rPr>
+              </m:ctrlPr>
+            </m:dPr>
+            <m:e>
+              <m:r>
+                <w:rPr>
+                  <w:rFonts w:ascii="Cambria Math" w:hAnsi="Cambria Math"/>
+                  <w:lang w:eastAsia="en-US"/>
+                </w:rPr>
+                <m:t>Y</m:t>
+              </m:r>
+            </m:e>
+          </m:d>
+          <m:r>
+            <w:rPr>
+              <w:rFonts w:ascii="Cambria Math" w:hAnsi="Cambria Math"/>
+              <w:lang w:eastAsia="en-US"/>
+            </w:rPr>
+            <m:t>= E</m:t>
+          </m:r>
+          <m:d>
+            <m:dPr>
+              <m:ctrlPr>
+                <w:rPr>
+                  <w:rFonts w:ascii="Cambria Math" w:hAnsi="Cambria Math"/>
+                  <w:i/>
+                  <w:lang w:eastAsia="en-US"/>
+                </w:rPr>
+              </m:ctrlPr>
+            </m:dPr>
+            <m:e>
+              <m:r>
+                <w:rPr>
+                  <w:rFonts w:ascii="Cambria Math" w:hAnsi="Cambria Math"/>
+                  <w:lang w:eastAsia="en-US"/>
+                </w:rPr>
+                <m:t>11.697+0.922x</m:t>
+              </m:r>
+            </m:e>
+          </m:d>
+          <m:r>
+            <w:rPr>
+              <w:rFonts w:ascii="Cambria Math" w:hAnsi="Cambria Math"/>
+              <w:lang w:eastAsia="en-US"/>
+            </w:rPr>
+            <m:t>=11.697+0.92E(X)</m:t>
+          </m:r>
+        </m:oMath>
+      </m:oMathPara>
+    </w:p>
+    <w:p>
+      <w:pPr>
+        <w:ind w:firstLine="0"/>
+        <w:rPr>
+          <w:lang w:eastAsia="en-US"/>
+        </w:rPr>
+      </w:pPr>
+      <m:oMathPara>
+        <m:oMath>
+          <m:r>
+            <w:rPr>
+              <w:rFonts w:ascii="Cambria Math" w:hAnsi="Cambria Math"/>
+              <w:lang w:eastAsia="en-US"/>
+            </w:rPr>
+            <m:t>E</m:t>
+          </m:r>
+          <m:d>
+            <m:dPr>
+              <m:ctrlPr>
+                <w:rPr>
+                  <w:rFonts w:ascii="Cambria Math" w:hAnsi="Cambria Math"/>
+                  <w:i/>
+                  <w:lang w:eastAsia="en-US"/>
+                </w:rPr>
+              </m:ctrlPr>
+            </m:dPr>
+            <m:e>
+              <m:r>
+                <w:rPr>
+                  <w:rFonts w:ascii="Cambria Math" w:hAnsi="Cambria Math"/>
+                  <w:lang w:eastAsia="en-US"/>
+                </w:rPr>
+                <m:t>XY</m:t>
+              </m:r>
+            </m:e>
+          </m:d>
+          <m:r>
+            <w:rPr>
+              <w:rFonts w:ascii="Cambria Math" w:hAnsi="Cambria Math"/>
+              <w:lang w:eastAsia="en-US"/>
+            </w:rPr>
+            <m:t>=E</m:t>
+          </m:r>
+          <m:d>
+            <m:dPr>
+              <m:ctrlPr>
+                <w:rPr>
+                  <w:rFonts w:ascii="Cambria Math" w:hAnsi="Cambria Math"/>
+                  <w:i/>
+                  <w:lang w:eastAsia="en-US"/>
+                </w:rPr>
+              </m:ctrlPr>
+            </m:dPr>
+            <m:e>
+              <m:r>
+                <w:rPr>
+                  <w:rFonts w:ascii="Cambria Math" w:hAnsi="Cambria Math"/>
+                  <w:lang w:eastAsia="en-US"/>
+                </w:rPr>
+                <m:t>11.697X</m:t>
+              </m:r>
+            </m:e>
+          </m:d>
+          <m:r>
+            <w:rPr>
+              <w:rFonts w:ascii="Cambria Math" w:hAnsi="Cambria Math"/>
+              <w:lang w:eastAsia="en-US"/>
+            </w:rPr>
+            <m:t>+E</m:t>
+          </m:r>
+          <m:d>
+            <m:dPr>
+              <m:ctrlPr>
+                <w:rPr>
+                  <w:rFonts w:ascii="Cambria Math" w:hAnsi="Cambria Math"/>
+                  <w:i/>
+                  <w:lang w:eastAsia="en-US"/>
+                </w:rPr>
+              </m:ctrlPr>
+            </m:dPr>
+            <m:e>
+              <m:r>
+                <w:rPr>
+                  <w:rFonts w:ascii="Cambria Math" w:hAnsi="Cambria Math"/>
+                  <w:lang w:eastAsia="en-US"/>
+                </w:rPr>
+                <m:t>0.92</m:t>
+              </m:r>
+              <m:sSup>
+                <m:sSupPr>
+                  <m:ctrlPr>
+                    <w:rPr>
+                      <w:rFonts w:ascii="Cambria Math" w:hAnsi="Cambria Math"/>
+                      <w:i/>
+                      <w:lang w:eastAsia="en-US"/>
+                    </w:rPr>
+                  </m:ctrlPr>
+                </m:sSupPr>
+                <m:e>
+                  <m:r>
+                    <w:rPr>
+                      <w:rFonts w:ascii="Cambria Math" w:hAnsi="Cambria Math"/>
+                      <w:lang w:eastAsia="en-US"/>
+                    </w:rPr>
+                    <m:t>X</m:t>
+                  </m:r>
+                </m:e>
+                <m:sup>
+                  <m:r>
+                    <w:rPr>
+                      <w:rFonts w:ascii="Cambria Math" w:hAnsi="Cambria Math"/>
+                      <w:lang w:eastAsia="en-US"/>
+                    </w:rPr>
+                    <m:t>2</m:t>
+                  </m:r>
+                </m:sup>
+              </m:sSup>
+            </m:e>
+          </m:d>
+          <m:r>
+            <w:rPr>
+              <w:rFonts w:ascii="Cambria Math" w:hAnsi="Cambria Math"/>
+              <w:lang w:eastAsia="en-US"/>
+            </w:rPr>
+            <m:t>=11.697E</m:t>
+          </m:r>
+          <m:d>
+            <m:dPr>
+              <m:ctrlPr>
+                <w:rPr>
+                  <w:rFonts w:ascii="Cambria Math" w:hAnsi="Cambria Math"/>
+                  <w:i/>
+                  <w:lang w:eastAsia="en-US"/>
+                </w:rPr>
+              </m:ctrlPr>
+            </m:dPr>
+            <m:e>
+              <m:r>
+                <w:rPr>
+                  <w:rFonts w:ascii="Cambria Math" w:hAnsi="Cambria Math"/>
+                  <w:lang w:eastAsia="en-US"/>
+                </w:rPr>
+                <m:t>X</m:t>
+              </m:r>
+            </m:e>
+          </m:d>
+          <m:r>
+            <w:rPr>
+              <w:rFonts w:ascii="Cambria Math" w:hAnsi="Cambria Math"/>
+              <w:lang w:eastAsia="en-US"/>
+            </w:rPr>
+            <m:t>+0.92E(</m:t>
+          </m:r>
+          <m:sSup>
+            <m:sSupPr>
+              <m:ctrlPr>
+                <w:rPr>
+                  <w:rFonts w:ascii="Cambria Math" w:hAnsi="Cambria Math"/>
+                  <w:i/>
+                  <w:lang w:eastAsia="en-US"/>
+                </w:rPr>
+              </m:ctrlPr>
+            </m:sSupPr>
+            <m:e>
+              <m:r>
+                <w:rPr>
+                  <w:rFonts w:ascii="Cambria Math" w:hAnsi="Cambria Math"/>
+                  <w:lang w:eastAsia="en-US"/>
+                </w:rPr>
+                <m:t>X</m:t>
+              </m:r>
+            </m:e>
+            <m:sup>
+              <m:r>
+                <w:rPr>
+                  <w:rFonts w:ascii="Cambria Math" w:hAnsi="Cambria Math"/>
+                  <w:lang w:eastAsia="en-US"/>
+                </w:rPr>
+                <m:t>2</m:t>
+              </m:r>
+            </m:sup>
+          </m:sSup>
+          <m:r>
+            <w:rPr>
+              <w:rFonts w:ascii="Cambria Math" w:hAnsi="Cambria Math"/>
+              <w:lang w:eastAsia="en-US"/>
+            </w:rPr>
+            <m:t>)</m:t>
+          </m:r>
+        </m:oMath>
+      </m:oMathPara>
+    </w:p>
+    <w:p>
+      <w:pPr>
+        <w:ind w:firstLine="0"/>
+        <w:rPr>
+          <w:i/>
+          <w:lang w:eastAsia="en-US"/>
+        </w:rPr>
+      </w:pPr>
+      <m:oMathPara>
+        <m:oMath>
+          <m:sSubSup>
+            <m:sSubSupPr>
+              <m:ctrlPr>
+                <w:rPr>
+                  <w:rFonts w:ascii="Cambria Math" w:hAnsi="Cambria Math"/>
+                  <w:i/>
+                  <w:lang w:eastAsia="en-US"/>
+                </w:rPr>
+              </m:ctrlPr>
+            </m:sSubSupPr>
+            <m:e>
+              <m:r>
+                <w:rPr>
+                  <w:rFonts w:ascii="Cambria Math" w:hAnsi="Cambria Math"/>
+                  <w:lang w:eastAsia="en-US"/>
+                </w:rPr>
+                <m:t>σ</m:t>
+              </m:r>
+            </m:e>
+            <m:sub>
+              <m:r>
+                <w:rPr>
+                  <w:rFonts w:ascii="Cambria Math" w:hAnsi="Cambria Math"/>
+                  <w:lang w:eastAsia="en-US"/>
+                </w:rPr>
+                <m:t>x</m:t>
+              </m:r>
+            </m:sub>
+            <m:sup>
+              <m:r>
+                <w:rPr>
+                  <w:rFonts w:ascii="Cambria Math" w:hAnsi="Cambria Math"/>
+                  <w:lang w:eastAsia="en-US"/>
+                </w:rPr>
+                <m:t>2</m:t>
+              </m:r>
+            </m:sup>
+          </m:sSubSup>
+          <m:r>
+            <w:rPr>
+              <w:rFonts w:ascii="Cambria Math" w:hAnsi="Cambria Math"/>
+              <w:lang w:eastAsia="en-US"/>
+            </w:rPr>
+            <m:t>=E</m:t>
+          </m:r>
+          <m:d>
+            <m:dPr>
+              <m:ctrlPr>
+                <w:rPr>
+                  <w:rFonts w:ascii="Cambria Math" w:hAnsi="Cambria Math"/>
+                  <w:i/>
+                  <w:lang w:eastAsia="en-US"/>
+                </w:rPr>
+              </m:ctrlPr>
+            </m:dPr>
+            <m:e>
+              <m:sSup>
+                <m:sSupPr>
+                  <m:ctrlPr>
+                    <w:rPr>
+                      <w:rFonts w:ascii="Cambria Math" w:hAnsi="Cambria Math"/>
+                      <w:i/>
+                      <w:lang w:eastAsia="en-US"/>
+                    </w:rPr>
+                  </m:ctrlPr>
+                </m:sSupPr>
+                <m:e>
+                  <m:r>
+                    <w:rPr>
+                      <w:rFonts w:ascii="Cambria Math" w:hAnsi="Cambria Math"/>
+                      <w:lang w:eastAsia="en-US"/>
+                    </w:rPr>
+                    <m:t>X</m:t>
+                  </m:r>
+                </m:e>
+                <m:sup>
+                  <m:r>
+                    <w:rPr>
+                      <w:rFonts w:ascii="Cambria Math" w:hAnsi="Cambria Math"/>
+                      <w:lang w:eastAsia="en-US"/>
+                    </w:rPr>
+                    <m:t>2</m:t>
+                  </m:r>
+                </m:sup>
+              </m:sSup>
+            </m:e>
+          </m:d>
+          <m:r>
+            <w:rPr>
+              <w:rFonts w:ascii="Cambria Math" w:hAnsi="Cambria Math"/>
+              <w:lang w:eastAsia="en-US"/>
+            </w:rPr>
+            <m:t>-</m:t>
+          </m:r>
+          <m:sSup>
+            <m:sSupPr>
+              <m:ctrlPr>
+                <w:rPr>
+                  <w:rFonts w:ascii="Cambria Math" w:hAnsi="Cambria Math"/>
+                  <w:i/>
+                  <w:lang w:eastAsia="en-US"/>
+                </w:rPr>
+              </m:ctrlPr>
+            </m:sSupPr>
+            <m:e>
+              <m:d>
+                <m:dPr>
+                  <m:ctrlPr>
+                    <w:rPr>
+                      <w:rFonts w:ascii="Cambria Math" w:hAnsi="Cambria Math"/>
+                      <w:i/>
+                      <w:lang w:eastAsia="en-US"/>
+                    </w:rPr>
+                  </m:ctrlPr>
+                </m:dPr>
+                <m:e>
+                  <m:r>
+                    <w:rPr>
+                      <w:rFonts w:ascii="Cambria Math" w:hAnsi="Cambria Math"/>
+                      <w:lang w:eastAsia="en-US"/>
+                    </w:rPr>
+                    <m:t>E</m:t>
+                  </m:r>
+                  <m:d>
+                    <m:dPr>
+                      <m:ctrlPr>
+                        <w:rPr>
+                          <w:rFonts w:ascii="Cambria Math" w:hAnsi="Cambria Math"/>
+                          <w:i/>
+                          <w:lang w:eastAsia="en-US"/>
+                        </w:rPr>
+                      </m:ctrlPr>
+                    </m:dPr>
+                    <m:e>
+                      <m:r>
+                        <w:rPr>
+                          <w:rFonts w:ascii="Cambria Math" w:hAnsi="Cambria Math"/>
+                          <w:lang w:eastAsia="en-US"/>
+                        </w:rPr>
+                        <m:t>X</m:t>
+                      </m:r>
+                    </m:e>
+                  </m:d>
+                </m:e>
+              </m:d>
+            </m:e>
+            <m:sup>
+              <m:r>
+                <w:rPr>
+                  <w:rFonts w:ascii="Cambria Math" w:hAnsi="Cambria Math"/>
+                  <w:lang w:eastAsia="en-US"/>
+                </w:rPr>
+                <m:t>2</m:t>
+              </m:r>
+            </m:sup>
+          </m:sSup>
+          <m:r>
+            <w:rPr>
+              <w:rFonts w:ascii="Cambria Math" w:hAnsi="Cambria Math"/>
+              <w:lang w:eastAsia="en-US"/>
+            </w:rPr>
+            <m:t>=&gt;E</m:t>
+          </m:r>
+          <m:d>
+            <m:dPr>
+              <m:ctrlPr>
+                <w:rPr>
+                  <w:rFonts w:ascii="Cambria Math" w:hAnsi="Cambria Math"/>
+                  <w:i/>
+                  <w:lang w:eastAsia="en-US"/>
+                </w:rPr>
+              </m:ctrlPr>
+            </m:dPr>
+            <m:e>
+              <m:sSup>
+                <m:sSupPr>
+                  <m:ctrlPr>
+                    <w:rPr>
+                      <w:rFonts w:ascii="Cambria Math" w:hAnsi="Cambria Math"/>
+                      <w:i/>
+                      <w:lang w:eastAsia="en-US"/>
+                    </w:rPr>
+                  </m:ctrlPr>
+                </m:sSupPr>
+                <m:e>
+                  <m:r>
+                    <w:rPr>
+                      <w:rFonts w:ascii="Cambria Math" w:hAnsi="Cambria Math"/>
+                      <w:lang w:eastAsia="en-US"/>
+                    </w:rPr>
+                    <m:t>X</m:t>
+                  </m:r>
+                </m:e>
+                <m:sup>
+                  <m:r>
+                    <w:rPr>
+                      <w:rFonts w:ascii="Cambria Math" w:hAnsi="Cambria Math"/>
+                      <w:lang w:eastAsia="en-US"/>
+                    </w:rPr>
+                    <m:t>2</m:t>
+                  </m:r>
+                </m:sup>
+              </m:sSup>
+            </m:e>
+          </m:d>
+          <m:r>
+            <w:rPr>
+              <w:rFonts w:ascii="Cambria Math" w:hAnsi="Cambria Math"/>
+              <w:lang w:eastAsia="en-US"/>
+            </w:rPr>
+            <m:t>=E</m:t>
+          </m:r>
+          <m:sSup>
+            <m:sSupPr>
+              <m:ctrlPr>
+                <w:rPr>
+                  <w:rFonts w:ascii="Cambria Math" w:hAnsi="Cambria Math"/>
+                  <w:i/>
+                  <w:lang w:eastAsia="en-US"/>
+                </w:rPr>
+              </m:ctrlPr>
+            </m:sSupPr>
+            <m:e>
+              <m:d>
+                <m:dPr>
+                  <m:ctrlPr>
+                    <w:rPr>
+                      <w:rFonts w:ascii="Cambria Math" w:hAnsi="Cambria Math"/>
+                      <w:i/>
+                      <w:lang w:eastAsia="en-US"/>
+                    </w:rPr>
+                  </m:ctrlPr>
+                </m:dPr>
+                <m:e>
+                  <m:r>
+                    <w:rPr>
+                      <w:rFonts w:ascii="Cambria Math" w:hAnsi="Cambria Math"/>
+                      <w:lang w:eastAsia="en-US"/>
+                    </w:rPr>
+                    <m:t>X</m:t>
+                  </m:r>
+                </m:e>
+              </m:d>
+            </m:e>
+            <m:sup>
+              <m:r>
+                <w:rPr>
+                  <w:rFonts w:ascii="Cambria Math" w:hAnsi="Cambria Math"/>
+                  <w:lang w:eastAsia="en-US"/>
+                </w:rPr>
+                <m:t>2</m:t>
+              </m:r>
+            </m:sup>
+          </m:sSup>
+          <m:r>
+            <w:rPr>
+              <w:rFonts w:ascii="Cambria Math" w:hAnsi="Cambria Math"/>
+              <w:lang w:eastAsia="en-US"/>
+            </w:rPr>
+            <m:t xml:space="preserve">+ </m:t>
+          </m:r>
+          <m:sSubSup>
+            <m:sSubSupPr>
+              <m:ctrlPr>
+                <w:rPr>
+                  <w:rFonts w:ascii="Cambria Math" w:hAnsi="Cambria Math"/>
+                  <w:i/>
+                  <w:lang w:eastAsia="en-US"/>
+                </w:rPr>
+              </m:ctrlPr>
+            </m:sSubSupPr>
+            <m:e>
+              <m:r>
+                <w:rPr>
+                  <w:rFonts w:ascii="Cambria Math" w:hAnsi="Cambria Math"/>
+                  <w:lang w:eastAsia="en-US"/>
+                </w:rPr>
+                <m:t>σ</m:t>
+              </m:r>
+            </m:e>
+            <m:sub>
+              <m:r>
+                <w:rPr>
+                  <w:rFonts w:ascii="Cambria Math" w:hAnsi="Cambria Math"/>
+                  <w:lang w:eastAsia="en-US"/>
+                </w:rPr>
+                <m:t>x</m:t>
+              </m:r>
+            </m:sub>
+            <m:sup>
+              <m:r>
+                <w:rPr>
+                  <w:rFonts w:ascii="Cambria Math" w:hAnsi="Cambria Math"/>
+                  <w:lang w:eastAsia="en-US"/>
+                </w:rPr>
+                <m:t>2</m:t>
+              </m:r>
+            </m:sup>
+          </m:sSubSup>
+          <m:r>
+            <w:rPr>
+              <w:rFonts w:ascii="Cambria Math" w:hAnsi="Cambria Math"/>
+              <w:lang w:eastAsia="en-US"/>
+            </w:rPr>
+            <m:t>=</m:t>
+          </m:r>
+          <m:sSup>
+            <m:sSupPr>
+              <m:ctrlPr>
+                <w:rPr>
+                  <w:rFonts w:ascii="Cambria Math" w:hAnsi="Cambria Math"/>
+                  <w:i/>
+                  <w:lang w:eastAsia="en-US"/>
+                </w:rPr>
+              </m:ctrlPr>
+            </m:sSupPr>
+            <m:e>
+              <m:r>
+                <w:rPr>
+                  <w:rFonts w:ascii="Cambria Math" w:hAnsi="Cambria Math"/>
+                  <w:lang w:eastAsia="en-US"/>
+                </w:rPr>
+                <m:t>49</m:t>
+              </m:r>
+            </m:e>
+            <m:sup>
+              <m:r>
+                <w:rPr>
+                  <w:rFonts w:ascii="Cambria Math" w:hAnsi="Cambria Math"/>
+                  <w:lang w:eastAsia="en-US"/>
+                </w:rPr>
+                <m:t>2</m:t>
+              </m:r>
+            </m:sup>
+          </m:sSup>
+          <m:r>
+            <w:rPr>
+              <w:rFonts w:ascii="Cambria Math" w:hAnsi="Cambria Math"/>
+              <w:lang w:eastAsia="en-US"/>
+            </w:rPr>
+            <m:t>+</m:t>
+          </m:r>
+          <m:sSup>
+            <m:sSupPr>
+              <m:ctrlPr>
+                <w:rPr>
+                  <w:rFonts w:ascii="Cambria Math" w:hAnsi="Cambria Math"/>
+                  <w:i/>
+                  <w:lang w:eastAsia="en-US"/>
+                </w:rPr>
+              </m:ctrlPr>
+            </m:sSupPr>
+            <m:e>
+              <m:r>
+                <w:rPr>
+                  <w:rFonts w:ascii="Cambria Math" w:hAnsi="Cambria Math"/>
+                  <w:lang w:eastAsia="en-US"/>
+                </w:rPr>
+                <m:t>6.325</m:t>
+              </m:r>
+            </m:e>
+            <m:sup>
+              <m:r>
+                <w:rPr>
+                  <w:rFonts w:ascii="Cambria Math" w:hAnsi="Cambria Math"/>
+                  <w:lang w:eastAsia="en-US"/>
+                </w:rPr>
+                <m:t>2</m:t>
+              </m:r>
+            </m:sup>
+          </m:sSup>
+          <m:r>
+            <w:rPr>
+              <w:rFonts w:ascii="Cambria Math" w:hAnsi="Cambria Math"/>
+              <w:lang w:eastAsia="en-US"/>
+            </w:rPr>
+            <m:t>=2401+40=2441</m:t>
+          </m:r>
+        </m:oMath>
+      </m:oMathPara>
+    </w:p>
+    <w:p>
+      <w:pPr>
+        <w:ind w:firstLine="0"/>
+        <w:rPr>
+          <w:i/>
+          <w:lang w:eastAsia="en-US"/>
+        </w:rPr>
+      </w:pPr>
+      <m:oMathPara>
+        <m:oMath>
+          <m:r>
+            <w:rPr>
+              <w:rFonts w:ascii="Cambria Math" w:hAnsi="Cambria Math"/>
+              <w:lang w:eastAsia="en-US"/>
+            </w:rPr>
+            <m:t>E</m:t>
+          </m:r>
+          <m:d>
+            <m:dPr>
+              <m:ctrlPr>
+                <w:rPr>
+                  <w:rFonts w:ascii="Cambria Math" w:hAnsi="Cambria Math"/>
+                  <w:i/>
+                  <w:lang w:eastAsia="en-US"/>
+                </w:rPr>
+              </m:ctrlPr>
+            </m:dPr>
+            <m:e>
+              <m:r>
+                <w:rPr>
+                  <w:rFonts w:ascii="Cambria Math" w:hAnsi="Cambria Math"/>
+                  <w:lang w:eastAsia="en-US"/>
+                </w:rPr>
+                <m:t>XY</m:t>
+              </m:r>
+            </m:e>
+          </m:d>
+          <m:r>
+            <w:rPr>
+              <w:rFonts w:ascii="Cambria Math" w:hAnsi="Cambria Math"/>
+              <w:lang w:eastAsia="en-US"/>
+            </w:rPr>
+            <m:t>=11.697⋅49+0.92⋅2441=2818.873</m:t>
+          </m:r>
+        </m:oMath>
+      </m:oMathPara>
+    </w:p>
+    <w:p>
+      <w:pPr>
+        <w:ind w:firstLine="0"/>
+        <w:rPr>
+          <w:i/>
+          <w:lang w:eastAsia="en-US"/>
+        </w:rPr>
+      </w:pPr>
+      <m:oMathPara>
+        <m:oMath>
+          <m:r>
+            <w:rPr>
+              <w:rFonts w:ascii="Cambria Math" w:hAnsi="Cambria Math"/>
+              <w:lang w:eastAsia="en-US"/>
+            </w:rPr>
+            <m:t>Cov</m:t>
+          </m:r>
+          <m:d>
+            <m:dPr>
+              <m:ctrlPr>
+                <w:rPr>
+                  <w:rFonts w:ascii="Cambria Math" w:hAnsi="Cambria Math"/>
+                  <w:i/>
+                  <w:lang w:eastAsia="en-US"/>
+                </w:rPr>
+              </m:ctrlPr>
+            </m:dPr>
+            <m:e>
+              <m:r>
+                <w:rPr>
+                  <w:rFonts w:ascii="Cambria Math" w:hAnsi="Cambria Math"/>
+                  <w:lang w:eastAsia="en-US"/>
+                </w:rPr>
+                <m:t>Y, X</m:t>
+              </m:r>
+            </m:e>
+          </m:d>
+          <m:r>
+            <w:rPr>
+              <w:rFonts w:ascii="Cambria Math" w:hAnsi="Cambria Math"/>
+              <w:lang w:eastAsia="en-US"/>
+            </w:rPr>
+            <m:t>=E</m:t>
+          </m:r>
+          <m:d>
+            <m:dPr>
+              <m:ctrlPr>
+                <w:rPr>
+                  <w:rFonts w:ascii="Cambria Math" w:hAnsi="Cambria Math"/>
+                  <w:i/>
+                  <w:lang w:eastAsia="en-US"/>
+                </w:rPr>
+              </m:ctrlPr>
+            </m:dPr>
+            <m:e>
+              <m:r>
+                <w:rPr>
+                  <w:rFonts w:ascii="Cambria Math" w:hAnsi="Cambria Math"/>
+                  <w:lang w:eastAsia="en-US"/>
+                </w:rPr>
+                <m:t>XY</m:t>
+              </m:r>
+            </m:e>
+          </m:d>
+          <m:r>
+            <w:rPr>
+              <w:rFonts w:ascii="Cambria Math" w:hAnsi="Cambria Math"/>
+              <w:lang w:eastAsia="en-US"/>
+            </w:rPr>
+            <m:t>-E</m:t>
+          </m:r>
+          <m:d>
+            <m:dPr>
+              <m:ctrlPr>
+                <w:rPr>
+                  <w:rFonts w:ascii="Cambria Math" w:hAnsi="Cambria Math"/>
+                  <w:i/>
+                  <w:lang w:eastAsia="en-US"/>
+                </w:rPr>
+              </m:ctrlPr>
+            </m:dPr>
+            <m:e>
+              <m:r>
+                <w:rPr>
+                  <w:rFonts w:ascii="Cambria Math" w:hAnsi="Cambria Math"/>
+                  <w:lang w:eastAsia="en-US"/>
+                </w:rPr>
+                <m:t>X</m:t>
+              </m:r>
+            </m:e>
+          </m:d>
+          <m:r>
+            <w:rPr>
+              <w:rFonts w:ascii="Cambria Math" w:hAnsi="Cambria Math"/>
+              <w:lang w:eastAsia="en-US"/>
+            </w:rPr>
+            <m:t>⋅E</m:t>
+          </m:r>
+          <m:d>
+            <m:dPr>
+              <m:ctrlPr>
+                <w:rPr>
+                  <w:rFonts w:ascii="Cambria Math" w:hAnsi="Cambria Math"/>
+                  <w:i/>
+                  <w:lang w:eastAsia="en-US"/>
+                </w:rPr>
+              </m:ctrlPr>
+            </m:dPr>
+            <m:e>
+              <m:r>
+                <w:rPr>
+                  <w:rFonts w:ascii="Cambria Math" w:hAnsi="Cambria Math"/>
+                  <w:lang w:eastAsia="en-US"/>
+                </w:rPr>
+                <m:t>Y</m:t>
+              </m:r>
+            </m:e>
+          </m:d>
+          <m:r>
+            <w:rPr>
+              <w:rFonts w:ascii="Cambria Math" w:hAnsi="Cambria Math"/>
+              <w:lang w:eastAsia="en-US"/>
+            </w:rPr>
+            <m:t>=2818.873-49⋅56.875=31.998</m:t>
+          </m:r>
+        </m:oMath>
+      </m:oMathPara>
+    </w:p>
+    <w:p>
+      <w:pPr>
+        <w:ind w:firstLine="0"/>
+        <w:rPr>
+          <w:lang w:val="en-US" w:eastAsia="en-US"/>
+        </w:rPr>
+      </w:pPr>
     </w:p>
     <w:p>
       <w:pPr>
@@ -6482,6 +7367,7 @@
         <w:rPr>
           <w:lang w:val="en-US" w:eastAsia="en-US"/>
         </w:rPr>
+        <w:lastRenderedPageBreak/>
         <w:t>M</w:t>
       </w:r>
       <w:r>
@@ -7417,7 +8303,6 @@
               <w:rPr>
                 <w:lang w:val="en-US" w:eastAsia="en-US"/>
               </w:rPr>
-              <w:lastRenderedPageBreak/>
               <w:t>1</w:t>
             </w:r>
           </w:p>
@@ -7503,6 +8388,7 @@
       <w:r>
         <w:rPr>
           <w:rFonts w:eastAsia="Calibri"/>
+          <w:noProof/>
           <w:lang w:val="en-US" w:eastAsia="en-US"/>
         </w:rPr>
         <w:drawing>

</xml_diff>